<commit_message>
Auto push at 10:26:45
</commit_message>
<xml_diff>
--- a/semester 3/eee/sessional/proposal.docx
+++ b/semester 3/eee/sessional/proposal.docx
@@ -69,6 +69,22 @@
           <w:szCs w:val="56"/>
         </w:rPr>
         <w:t>PATUAKHALI SCIENCE AND TECHNOLOGY UNIVERSITY</w:t>
+      </w:r>
+    </w:p>
+    <w:p>
+      <w:pPr>
+        <w:pStyle w:val="Normal"/>
+        <w:tabs>
+          <w:tab w:val="clear" w:pos="720"/>
+          <w:tab w:val="left" w:pos="3045" w:leader="none"/>
+        </w:tabs>
+        <w:jc w:val="right"/>
+        <w:rPr>
+          <w:rFonts w:ascii="Times New Roman" w:hAnsi="Times New Roman"/>
+        </w:rPr>
+      </w:pPr>
+      <w:r>
+        <w:rPr/>
       </w:r>
     </w:p>
     <w:p>
@@ -207,7 +223,10 @@
         </w:rPr>
       </w:pPr>
       <w:r>
-        <w:rPr/>
+        <w:rPr>
+          <w:sz w:val="40"/>
+          <w:szCs w:val="44"/>
+        </w:rPr>
       </w:r>
     </w:p>
     <w:p>
@@ -223,7 +242,10 @@
         </w:rPr>
       </w:pPr>
       <w:r>
-        <w:rPr/>
+        <w:rPr>
+          <w:sz w:val="40"/>
+          <w:szCs w:val="44"/>
+        </w:rPr>
       </w:r>
     </w:p>
     <w:p>
@@ -239,7 +261,10 @@
         </w:rPr>
       </w:pPr>
       <w:r>
-        <w:rPr/>
+        <w:rPr>
+          <w:sz w:val="40"/>
+          <w:szCs w:val="44"/>
+        </w:rPr>
       </w:r>
     </w:p>
     <w:p>
@@ -255,7 +280,29 @@
         </w:rPr>
       </w:pPr>
       <w:r>
-        <w:rPr/>
+        <w:rPr>
+          <w:sz w:val="40"/>
+          <w:szCs w:val="44"/>
+        </w:rPr>
+      </w:r>
+    </w:p>
+    <w:p>
+      <w:pPr>
+        <w:pStyle w:val="Normal"/>
+        <w:tabs>
+          <w:tab w:val="clear" w:pos="720"/>
+          <w:tab w:val="left" w:pos="3045" w:leader="none"/>
+        </w:tabs>
+        <w:rPr>
+          <w:sz w:val="40"/>
+          <w:szCs w:val="44"/>
+        </w:rPr>
+      </w:pPr>
+      <w:r>
+        <w:rPr>
+          <w:sz w:val="40"/>
+          <w:szCs w:val="44"/>
+        </w:rPr>
       </w:r>
     </w:p>
     <w:p>
@@ -505,6 +552,22 @@
         </w:rPr>
       </w:pPr>
       <w:r>
+        <w:rPr/>
+      </w:r>
+    </w:p>
+    <w:p>
+      <w:pPr>
+        <w:pStyle w:val="Normal"/>
+        <w:tabs>
+          <w:tab w:val="clear" w:pos="720"/>
+          <w:tab w:val="left" w:pos="3045" w:leader="none"/>
+        </w:tabs>
+        <w:rPr>
+          <w:sz w:val="18"/>
+          <w:szCs w:val="22"/>
+        </w:rPr>
+      </w:pPr>
+      <w:r>
         <w:rPr>
           <w:rFonts w:eastAsia="Open Sans" w:cs="Open Sans" w:ascii="Times New Roman" w:hAnsi="Times New Roman"/>
           <w:b/>
@@ -693,24 +756,6 @@
         </w:rPr>
         <w:t>Metro Recharge Point</w:t>
       </w:r>
-      <w:r>
-        <w:br w:type="page"/>
-      </w:r>
-    </w:p>
-    <w:p>
-      <w:pPr>
-        <w:pStyle w:val="Normal"/>
-        <w:spacing w:before="0" w:after="160"/>
-        <w:rPr>
-          <w:sz w:val="32"/>
-          <w:szCs w:val="36"/>
-        </w:rPr>
-      </w:pPr>
-      <w:r>
-        <w:rPr>
-          <w:rFonts w:ascii="Times New Roman" w:hAnsi="Times New Roman"/>
-        </w:rPr>
-      </w:r>
     </w:p>
     <w:p>
       <w:pPr>
@@ -766,18 +811,7 @@
           <w:sz w:val="24"/>
           <w:szCs w:val="24"/>
         </w:rPr>
-        <w:t xml:space="preserve">Metro rail card's self recharging utility with mobile banking </w:t>
-      </w:r>
-      <w:r>
-        <w:rPr>
-          <w:i w:val="false"/>
-          <w:caps w:val="false"/>
-          <w:smallCaps w:val="false"/>
-          <w:color w:val="000000"/>
-          <w:sz w:val="24"/>
-          <w:szCs w:val="24"/>
-        </w:rPr>
-        <w:t>ability. Where users can scan their card and access their accounts with simple clicks.</w:t>
+        <w:t>Metro rail card's self recharging utility with mobile banking ability. Where users can scan their card and access their accounts with simple clicks.</w:t>
       </w:r>
     </w:p>
     <w:p>
@@ -785,6 +819,10 @@
         <w:pStyle w:val="Heading2"/>
         <w:rPr/>
       </w:pPr>
+      <w:r>
+        <w:rPr/>
+        <w:t xml:space="preserve">Brief </w:t>
+      </w:r>
       <w:r>
         <w:rPr/>
         <w:t>History</w:t>
@@ -850,23 +888,7 @@
           <w:sz w:val="24"/>
           <w:szCs w:val="24"/>
         </w:rPr>
-        <w:t>Develop</w:t>
-      </w:r>
-      <w:r>
-        <w:rPr>
-          <w:color w:val="000000"/>
-          <w:sz w:val="24"/>
-          <w:szCs w:val="24"/>
-        </w:rPr>
-        <w:t>ing</w:t>
-      </w:r>
-      <w:r>
-        <w:rPr>
-          <w:color w:val="000000"/>
-          <w:sz w:val="24"/>
-          <w:szCs w:val="24"/>
-        </w:rPr>
-        <w:t xml:space="preserve"> an Arduino-based system with RFID readers for identifying metro cards.</w:t>
+        <w:t>Developing an Arduino-based system with RFID readers for identifying metro cards.</w:t>
       </w:r>
     </w:p>
     <w:p>
@@ -951,15 +973,7 @@
           <w:sz w:val="24"/>
           <w:szCs w:val="24"/>
         </w:rPr>
-        <w:t xml:space="preserve">the go. </w:t>
-      </w:r>
-      <w:r>
-        <w:rPr>
-          <w:color w:val="000000"/>
-          <w:sz w:val="24"/>
-          <w:szCs w:val="24"/>
-        </w:rPr>
-        <w:t>Where user can use mobile banking/ any specific hardware to recharge cards.</w:t>
+        <w:t>the go. Where user can use mobile banking/ any specific hardware to recharge cards.</w:t>
       </w:r>
     </w:p>
     <w:p>
@@ -1057,6 +1071,34 @@
     </w:p>
     <w:p>
       <w:pPr>
+        <w:pStyle w:val="BodyText"/>
+        <w:numPr>
+          <w:ilvl w:val="0"/>
+          <w:numId w:val="1"/>
+        </w:numPr>
+        <w:tabs>
+          <w:tab w:val="clear" w:pos="720"/>
+          <w:tab w:val="left" w:pos="0" w:leader="none"/>
+        </w:tabs>
+        <w:ind w:hanging="283" w:left="709"/>
+        <w:rPr>
+          <w:rFonts w:ascii="Times New Roman" w:hAnsi="Times New Roman"/>
+          <w:color w:val="000000"/>
+          <w:sz w:val="24"/>
+          <w:szCs w:val="24"/>
+        </w:rPr>
+      </w:pPr>
+      <w:r>
+        <w:rPr>
+          <w:color w:val="000000"/>
+          <w:sz w:val="24"/>
+          <w:szCs w:val="24"/>
+        </w:rPr>
+        <w:t>Auto check balance on card punch, and LED color to indicateb balance.</w:t>
+      </w:r>
+    </w:p>
+    <w:p>
+      <w:pPr>
         <w:pStyle w:val="Heading2"/>
         <w:rPr/>
       </w:pPr>
@@ -1193,7 +1235,15 @@
           <w:sz w:val="24"/>
           <w:szCs w:val="24"/>
         </w:rPr>
-        <w:t>: Ensure real-time updates to user balances via cloud-hosted services.</w:t>
+        <w:t xml:space="preserve">: Ensure real-time updates to user balances via cloud-hosted services. </w:t>
+      </w:r>
+      <w:r>
+        <w:rPr>
+          <w:color w:val="000000"/>
+          <w:sz w:val="24"/>
+          <w:szCs w:val="24"/>
+        </w:rPr>
+        <w:t>It can also be deployed on a local server.</w:t>
       </w:r>
     </w:p>
     <w:p>
@@ -1236,23 +1286,15 @@
           <w:sz w:val="24"/>
           <w:szCs w:val="24"/>
         </w:rPr>
-        <w:t xml:space="preserve">: Quick and easy metro card recharges from any location using mobile banking </w:t>
-      </w:r>
-      <w:r>
-        <w:rPr>
-          <w:color w:val="000000"/>
-          <w:sz w:val="24"/>
-          <w:szCs w:val="24"/>
-        </w:rPr>
-        <w:t>or specific machines</w:t>
-      </w:r>
-      <w:r>
-        <w:rPr>
-          <w:color w:val="000000"/>
-          <w:sz w:val="24"/>
-          <w:szCs w:val="24"/>
-        </w:rPr>
-        <w:t>.</w:t>
+        <w:t xml:space="preserve">: Quick and easy metro card recharges from any location using mobile banking or specific machines. </w:t>
+      </w:r>
+      <w:r>
+        <w:rPr>
+          <w:color w:val="000000"/>
+          <w:sz w:val="24"/>
+          <w:szCs w:val="24"/>
+        </w:rPr>
+        <w:t xml:space="preserve">Further systems can be easily developed for using the same backend. For example, bus ticket system. </w:t>
       </w:r>
     </w:p>
     <w:p>
@@ -1285,15 +1327,15 @@
           <w:sz w:val="24"/>
           <w:szCs w:val="24"/>
         </w:rPr>
-        <w:t xml:space="preserve">: Users can track balances and manage their metro cards through a user-friendly interface. </w:t>
-      </w:r>
-      <w:r>
-        <w:rPr>
-          <w:color w:val="000000"/>
-          <w:sz w:val="24"/>
-          <w:szCs w:val="24"/>
-        </w:rPr>
-        <w:t>Or, they can also use an interface hosted on web to quickly access.</w:t>
+        <w:t xml:space="preserve">: Users can track balances and manage their metro cards through a user-friendly interface. Or, they can also use an interface hosted on web to quickly access. </w:t>
+      </w:r>
+      <w:r>
+        <w:rPr>
+          <w:color w:val="000000"/>
+          <w:sz w:val="24"/>
+          <w:szCs w:val="24"/>
+        </w:rPr>
+        <w:t>Besides, there can be admin panels and administrations control access, in order to debug things out.</w:t>
       </w:r>
     </w:p>
     <w:p>
@@ -1325,15 +1367,58 @@
           <w:sz w:val="24"/>
           <w:szCs w:val="24"/>
         </w:rPr>
-        <w:t xml:space="preserve">: Designed to handle large volumes of users and transactions efficiently. </w:t>
-      </w:r>
-      <w:r>
-        <w:rPr>
-          <w:color w:val="000000"/>
-          <w:sz w:val="24"/>
-          <w:szCs w:val="24"/>
-        </w:rPr>
-        <w:t>Besides it can be integrated into other systems, as well as handling multiple purposes.</w:t>
+        <w:t>: Designed to handle large volumes of users and transactions efficiently. Besides, it can be integrated into other systems, as well as handling multiple purposes.</w:t>
+      </w:r>
+    </w:p>
+    <w:p>
+      <w:pPr>
+        <w:pStyle w:val="BodyText"/>
+        <w:numPr>
+          <w:ilvl w:val="0"/>
+          <w:numId w:val="3"/>
+        </w:numPr>
+        <w:tabs>
+          <w:tab w:val="clear" w:pos="720"/>
+          <w:tab w:val="left" w:pos="0" w:leader="none"/>
+        </w:tabs>
+        <w:ind w:hanging="283" w:left="709"/>
+        <w:rPr/>
+      </w:pPr>
+      <w:r>
+        <w:rPr>
+          <w:b/>
+          <w:bCs/>
+          <w:color w:val="000000"/>
+          <w:sz w:val="24"/>
+          <w:szCs w:val="24"/>
+        </w:rPr>
+        <w:t>Data Analyze:</w:t>
+      </w:r>
+      <w:r>
+        <w:rPr>
+          <w:color w:val="000000"/>
+          <w:sz w:val="24"/>
+          <w:szCs w:val="24"/>
+        </w:rPr>
+        <w:t xml:space="preserve"> Backend servers can also implement anonymous data collection. Which will be a great help for future crowd controlling and preparing more efficient schedule for the entire train system.</w:t>
+      </w:r>
+    </w:p>
+    <w:p>
+      <w:pPr>
+        <w:pStyle w:val="BodyText"/>
+        <w:tabs>
+          <w:tab w:val="clear" w:pos="720"/>
+          <w:tab w:val="left" w:pos="0" w:leader="none"/>
+        </w:tabs>
+        <w:ind w:hanging="0" w:left="709"/>
+        <w:rPr>
+          <w:color w:val="000000"/>
+          <w:sz w:val="24"/>
+          <w:szCs w:val="24"/>
+        </w:rPr>
+      </w:pPr>
+      <w:r>
+        <w:rPr/>
       </w:r>
     </w:p>
     <w:p>
@@ -1566,6 +1651,31 @@
     </w:p>
     <w:p>
       <w:pPr>
+        <w:pStyle w:val="BodyText"/>
+        <w:numPr>
+          <w:ilvl w:val="0"/>
+          <w:numId w:val="0"/>
+        </w:numPr>
+        <w:tabs>
+          <w:tab w:val="clear" w:pos="720"/>
+          <w:tab w:val="left" w:pos="0" w:leader="none"/>
+        </w:tabs>
+        <w:ind w:hanging="0" w:left="720"/>
+        <w:rPr>
+          <w:rStyle w:val="Strong"/>
+          <w:b w:val="false"/>
+          <w:bCs w:val="false"/>
+          <w:color w:val="000000"/>
+          <w:sz w:val="24"/>
+          <w:szCs w:val="24"/>
+        </w:rPr>
+      </w:pPr>
+      <w:r>
+        <w:rPr/>
+      </w:r>
+    </w:p>
+    <w:p>
+      <w:pPr>
         <w:pStyle w:val="Heading2"/>
         <w:rPr/>
       </w:pPr>
@@ -1573,18 +1683,14 @@
       <w:bookmarkEnd w:id="0"/>
       <w:r>
         <w:rPr/>
-        <w:t xml:space="preserve">Frontend </w:t>
-      </w:r>
-      <w:r>
-        <w:rPr/>
-        <w:t>Budget</w:t>
+        <w:t>Frontend Budget</w:t>
       </w:r>
     </w:p>
     <w:tbl>
       <w:tblPr>
         <w:tblW w:w="5000" w:type="pct"/>
         <w:jc w:val="left"/>
-        <w:tblInd w:w="0" w:type="dxa"/>
+        <w:tblInd w:w="-7" w:type="dxa"/>
         <w:tblLayout w:type="fixed"/>
         <w:tblCellMar>
           <w:top w:w="0" w:type="dxa"/>
@@ -1603,9 +1709,9 @@
           <w:tcPr>
             <w:tcW w:w="5867" w:type="dxa"/>
             <w:tcBorders>
-              <w:top w:val="single" w:sz="6" w:space="0" w:color="000000"/>
-              <w:left w:val="single" w:sz="6" w:space="0" w:color="000000"/>
-              <w:bottom w:val="single" w:sz="6" w:space="0" w:color="000000"/>
+              <w:top w:val="single" w:sz="2" w:space="0" w:color="000000"/>
+              <w:left w:val="single" w:sz="2" w:space="0" w:color="000000"/>
+              <w:bottom w:val="single" w:sz="2" w:space="0" w:color="000000"/>
             </w:tcBorders>
             <w:vAlign w:val="center"/>
           </w:tcPr>
@@ -1614,14 +1720,18 @@
               <w:pStyle w:val="BodyText"/>
               <w:spacing w:before="0" w:after="160"/>
               <w:rPr>
+                <w:rFonts w:ascii="Times New Roman" w:hAnsi="Times New Roman"/>
+                <w:sz w:val="24"/>
+                <w:szCs w:val="24"/>
+              </w:rPr>
+            </w:pPr>
+            <w:r>
+              <w:rPr>
+                <w:rFonts w:ascii="Times New Roman" w:hAnsi="Times New Roman"/>
                 <w:b/>
                 <w:bCs/>
-              </w:rPr>
-            </w:pPr>
-            <w:r>
-              <w:rPr>
-                <w:b/>
-                <w:bCs/>
+                <w:sz w:val="24"/>
+                <w:szCs w:val="24"/>
               </w:rPr>
               <w:t>Equipments Name</w:t>
             </w:r>
@@ -1631,10 +1741,10 @@
           <w:tcPr>
             <w:tcW w:w="3158" w:type="dxa"/>
             <w:tcBorders>
-              <w:top w:val="single" w:sz="6" w:space="0" w:color="000000"/>
-              <w:left w:val="single" w:sz="6" w:space="0" w:color="000000"/>
-              <w:bottom w:val="single" w:sz="6" w:space="0" w:color="000000"/>
-              <w:right w:val="single" w:sz="6" w:space="0" w:color="000000"/>
+              <w:top w:val="single" w:sz="2" w:space="0" w:color="000000"/>
+              <w:left w:val="single" w:sz="2" w:space="0" w:color="000000"/>
+              <w:bottom w:val="single" w:sz="2" w:space="0" w:color="000000"/>
+              <w:right w:val="single" w:sz="2" w:space="0" w:color="000000"/>
             </w:tcBorders>
             <w:vAlign w:val="center"/>
           </w:tcPr>
@@ -1643,14 +1753,18 @@
               <w:pStyle w:val="BodyText"/>
               <w:spacing w:before="0" w:after="160"/>
               <w:rPr>
+                <w:rFonts w:ascii="Times New Roman" w:hAnsi="Times New Roman"/>
+                <w:sz w:val="24"/>
+                <w:szCs w:val="24"/>
+              </w:rPr>
+            </w:pPr>
+            <w:r>
+              <w:rPr>
+                <w:rFonts w:ascii="Times New Roman" w:hAnsi="Times New Roman"/>
                 <w:b/>
                 <w:bCs/>
-              </w:rPr>
-            </w:pPr>
-            <w:r>
-              <w:rPr>
-                <w:b/>
-                <w:bCs/>
+                <w:sz w:val="24"/>
+                <w:szCs w:val="24"/>
               </w:rPr>
               <w:t>Approx. Price</w:t>
             </w:r>
@@ -1663,8 +1777,8 @@
           <w:tcPr>
             <w:tcW w:w="5867" w:type="dxa"/>
             <w:tcBorders>
-              <w:left w:val="single" w:sz="6" w:space="0" w:color="000000"/>
-              <w:bottom w:val="single" w:sz="6" w:space="0" w:color="000000"/>
+              <w:left w:val="single" w:sz="2" w:space="0" w:color="000000"/>
+              <w:bottom w:val="single" w:sz="2" w:space="0" w:color="000000"/>
             </w:tcBorders>
             <w:vAlign w:val="center"/>
           </w:tcPr>
@@ -1672,10 +1786,18 @@
             <w:pPr>
               <w:pStyle w:val="BodyText"/>
               <w:spacing w:before="0" w:after="160"/>
-              <w:rPr/>
+              <w:rPr>
+                <w:rFonts w:ascii="Times New Roman" w:hAnsi="Times New Roman"/>
+                <w:sz w:val="24"/>
+                <w:szCs w:val="24"/>
+              </w:rPr>
             </w:pPr>
             <w:r>
-              <w:rPr/>
+              <w:rPr>
+                <w:rFonts w:ascii="Times New Roman" w:hAnsi="Times New Roman"/>
+                <w:sz w:val="24"/>
+                <w:szCs w:val="24"/>
+              </w:rPr>
               <w:t>PIR (Passive infrared sensor)</w:t>
             </w:r>
           </w:p>
@@ -1684,9 +1806,9 @@
           <w:tcPr>
             <w:tcW w:w="3158" w:type="dxa"/>
             <w:tcBorders>
-              <w:left w:val="single" w:sz="6" w:space="0" w:color="000000"/>
-              <w:bottom w:val="single" w:sz="6" w:space="0" w:color="000000"/>
-              <w:right w:val="single" w:sz="6" w:space="0" w:color="000000"/>
+              <w:left w:val="single" w:sz="2" w:space="0" w:color="000000"/>
+              <w:bottom w:val="single" w:sz="2" w:space="0" w:color="000000"/>
+              <w:right w:val="single" w:sz="2" w:space="0" w:color="000000"/>
             </w:tcBorders>
             <w:vAlign w:val="center"/>
           </w:tcPr>
@@ -1694,10 +1816,18 @@
             <w:pPr>
               <w:pStyle w:val="BodyText"/>
               <w:spacing w:before="0" w:after="160"/>
-              <w:rPr/>
+              <w:rPr>
+                <w:rFonts w:ascii="Times New Roman" w:hAnsi="Times New Roman"/>
+                <w:sz w:val="24"/>
+                <w:szCs w:val="24"/>
+              </w:rPr>
             </w:pPr>
             <w:r>
-              <w:rPr/>
+              <w:rPr>
+                <w:rFonts w:ascii="Times New Roman" w:hAnsi="Times New Roman"/>
+                <w:sz w:val="24"/>
+                <w:szCs w:val="24"/>
+              </w:rPr>
               <w:t>110</w:t>
             </w:r>
           </w:p>
@@ -1709,8 +1839,8 @@
           <w:tcPr>
             <w:tcW w:w="5867" w:type="dxa"/>
             <w:tcBorders>
-              <w:left w:val="single" w:sz="6" w:space="0" w:color="000000"/>
-              <w:bottom w:val="single" w:sz="6" w:space="0" w:color="000000"/>
+              <w:left w:val="single" w:sz="2" w:space="0" w:color="000000"/>
+              <w:bottom w:val="single" w:sz="2" w:space="0" w:color="000000"/>
             </w:tcBorders>
             <w:vAlign w:val="center"/>
           </w:tcPr>
@@ -1718,10 +1848,18 @@
             <w:pPr>
               <w:pStyle w:val="BodyText"/>
               <w:spacing w:before="0" w:after="160"/>
-              <w:rPr/>
+              <w:rPr>
+                <w:rFonts w:ascii="Times New Roman" w:hAnsi="Times New Roman"/>
+                <w:sz w:val="24"/>
+                <w:szCs w:val="24"/>
+              </w:rPr>
             </w:pPr>
             <w:r>
-              <w:rPr/>
+              <w:rPr>
+                <w:rFonts w:ascii="Times New Roman" w:hAnsi="Times New Roman"/>
+                <w:sz w:val="24"/>
+                <w:szCs w:val="24"/>
+              </w:rPr>
               <w:t>Arduino UNO R3 SMD</w:t>
             </w:r>
           </w:p>
@@ -1730,9 +1868,9 @@
           <w:tcPr>
             <w:tcW w:w="3158" w:type="dxa"/>
             <w:tcBorders>
-              <w:left w:val="single" w:sz="6" w:space="0" w:color="000000"/>
-              <w:bottom w:val="single" w:sz="6" w:space="0" w:color="000000"/>
-              <w:right w:val="single" w:sz="6" w:space="0" w:color="000000"/>
+              <w:left w:val="single" w:sz="2" w:space="0" w:color="000000"/>
+              <w:bottom w:val="single" w:sz="2" w:space="0" w:color="000000"/>
+              <w:right w:val="single" w:sz="2" w:space="0" w:color="000000"/>
             </w:tcBorders>
             <w:vAlign w:val="center"/>
           </w:tcPr>
@@ -1740,10 +1878,18 @@
             <w:pPr>
               <w:pStyle w:val="BodyText"/>
               <w:spacing w:before="0" w:after="160"/>
-              <w:rPr/>
+              <w:rPr>
+                <w:rFonts w:ascii="Times New Roman" w:hAnsi="Times New Roman"/>
+                <w:sz w:val="24"/>
+                <w:szCs w:val="24"/>
+              </w:rPr>
             </w:pPr>
             <w:r>
-              <w:rPr/>
+              <w:rPr>
+                <w:rFonts w:ascii="Times New Roman" w:hAnsi="Times New Roman"/>
+                <w:sz w:val="24"/>
+                <w:szCs w:val="24"/>
+              </w:rPr>
               <w:t>574</w:t>
             </w:r>
           </w:p>
@@ -1755,8 +1901,8 @@
           <w:tcPr>
             <w:tcW w:w="5867" w:type="dxa"/>
             <w:tcBorders>
-              <w:left w:val="single" w:sz="6" w:space="0" w:color="000000"/>
-              <w:bottom w:val="single" w:sz="6" w:space="0" w:color="000000"/>
+              <w:left w:val="single" w:sz="2" w:space="0" w:color="000000"/>
+              <w:bottom w:val="single" w:sz="2" w:space="0" w:color="000000"/>
             </w:tcBorders>
             <w:vAlign w:val="center"/>
           </w:tcPr>
@@ -1764,10 +1910,18 @@
             <w:pPr>
               <w:pStyle w:val="BodyText"/>
               <w:spacing w:before="0" w:after="160"/>
-              <w:rPr/>
+              <w:rPr>
+                <w:rFonts w:ascii="Times New Roman" w:hAnsi="Times New Roman"/>
+                <w:sz w:val="24"/>
+                <w:szCs w:val="24"/>
+              </w:rPr>
             </w:pPr>
             <w:r>
-              <w:rPr/>
+              <w:rPr>
+                <w:rFonts w:ascii="Times New Roman" w:hAnsi="Times New Roman"/>
+                <w:sz w:val="24"/>
+                <w:szCs w:val="24"/>
+              </w:rPr>
               <w:t>Cable</w:t>
             </w:r>
           </w:p>
@@ -1776,9 +1930,9 @@
           <w:tcPr>
             <w:tcW w:w="3158" w:type="dxa"/>
             <w:tcBorders>
-              <w:left w:val="single" w:sz="6" w:space="0" w:color="000000"/>
-              <w:bottom w:val="single" w:sz="6" w:space="0" w:color="000000"/>
-              <w:right w:val="single" w:sz="6" w:space="0" w:color="000000"/>
+              <w:left w:val="single" w:sz="2" w:space="0" w:color="000000"/>
+              <w:bottom w:val="single" w:sz="2" w:space="0" w:color="000000"/>
+              <w:right w:val="single" w:sz="2" w:space="0" w:color="000000"/>
             </w:tcBorders>
             <w:vAlign w:val="center"/>
           </w:tcPr>
@@ -1786,10 +1940,18 @@
             <w:pPr>
               <w:pStyle w:val="BodyText"/>
               <w:spacing w:before="0" w:after="160"/>
-              <w:rPr/>
+              <w:rPr>
+                <w:rFonts w:ascii="Times New Roman" w:hAnsi="Times New Roman"/>
+                <w:sz w:val="24"/>
+                <w:szCs w:val="24"/>
+              </w:rPr>
             </w:pPr>
             <w:r>
-              <w:rPr/>
+              <w:rPr>
+                <w:rFonts w:ascii="Times New Roman" w:hAnsi="Times New Roman"/>
+                <w:sz w:val="24"/>
+                <w:szCs w:val="24"/>
+              </w:rPr>
               <w:t>55</w:t>
             </w:r>
           </w:p>
@@ -1801,8 +1963,8 @@
           <w:tcPr>
             <w:tcW w:w="5867" w:type="dxa"/>
             <w:tcBorders>
-              <w:left w:val="single" w:sz="6" w:space="0" w:color="000000"/>
-              <w:bottom w:val="single" w:sz="6" w:space="0" w:color="000000"/>
+              <w:left w:val="single" w:sz="2" w:space="0" w:color="000000"/>
+              <w:bottom w:val="single" w:sz="2" w:space="0" w:color="000000"/>
             </w:tcBorders>
             <w:vAlign w:val="center"/>
           </w:tcPr>
@@ -1810,10 +1972,18 @@
             <w:pPr>
               <w:pStyle w:val="BodyText"/>
               <w:spacing w:before="0" w:after="160"/>
-              <w:rPr/>
+              <w:rPr>
+                <w:rFonts w:ascii="Times New Roman" w:hAnsi="Times New Roman"/>
+                <w:sz w:val="24"/>
+                <w:szCs w:val="24"/>
+              </w:rPr>
             </w:pPr>
             <w:r>
-              <w:rPr/>
+              <w:rPr>
+                <w:rFonts w:ascii="Times New Roman" w:hAnsi="Times New Roman"/>
+                <w:sz w:val="24"/>
+                <w:szCs w:val="24"/>
+              </w:rPr>
               <w:t>Breadboard</w:t>
             </w:r>
           </w:p>
@@ -1822,9 +1992,9 @@
           <w:tcPr>
             <w:tcW w:w="3158" w:type="dxa"/>
             <w:tcBorders>
-              <w:left w:val="single" w:sz="6" w:space="0" w:color="000000"/>
-              <w:bottom w:val="single" w:sz="6" w:space="0" w:color="000000"/>
-              <w:right w:val="single" w:sz="6" w:space="0" w:color="000000"/>
+              <w:left w:val="single" w:sz="2" w:space="0" w:color="000000"/>
+              <w:bottom w:val="single" w:sz="2" w:space="0" w:color="000000"/>
+              <w:right w:val="single" w:sz="2" w:space="0" w:color="000000"/>
             </w:tcBorders>
             <w:vAlign w:val="center"/>
           </w:tcPr>
@@ -1832,10 +2002,18 @@
             <w:pPr>
               <w:pStyle w:val="BodyText"/>
               <w:spacing w:before="0" w:after="160"/>
-              <w:rPr/>
+              <w:rPr>
+                <w:rFonts w:ascii="Times New Roman" w:hAnsi="Times New Roman"/>
+                <w:sz w:val="24"/>
+                <w:szCs w:val="24"/>
+              </w:rPr>
             </w:pPr>
             <w:r>
-              <w:rPr/>
+              <w:rPr>
+                <w:rFonts w:ascii="Times New Roman" w:hAnsi="Times New Roman"/>
+                <w:sz w:val="24"/>
+                <w:szCs w:val="24"/>
+              </w:rPr>
               <w:t>150</w:t>
             </w:r>
           </w:p>
@@ -1847,8 +2025,8 @@
           <w:tcPr>
             <w:tcW w:w="5867" w:type="dxa"/>
             <w:tcBorders>
-              <w:left w:val="single" w:sz="6" w:space="0" w:color="000000"/>
-              <w:bottom w:val="single" w:sz="6" w:space="0" w:color="000000"/>
+              <w:left w:val="single" w:sz="2" w:space="0" w:color="000000"/>
+              <w:bottom w:val="single" w:sz="2" w:space="0" w:color="000000"/>
             </w:tcBorders>
             <w:vAlign w:val="center"/>
           </w:tcPr>
@@ -1856,10 +2034,18 @@
             <w:pPr>
               <w:pStyle w:val="BodyText"/>
               <w:spacing w:before="0" w:after="160"/>
-              <w:rPr/>
+              <w:rPr>
+                <w:rFonts w:ascii="Times New Roman" w:hAnsi="Times New Roman"/>
+                <w:sz w:val="24"/>
+                <w:szCs w:val="24"/>
+              </w:rPr>
             </w:pPr>
             <w:r>
-              <w:rPr/>
+              <w:rPr>
+                <w:rFonts w:ascii="Times New Roman" w:hAnsi="Times New Roman"/>
+                <w:sz w:val="24"/>
+                <w:szCs w:val="24"/>
+              </w:rPr>
               <w:t>Buzzer</w:t>
             </w:r>
           </w:p>
@@ -1868,9 +2054,9 @@
           <w:tcPr>
             <w:tcW w:w="3158" w:type="dxa"/>
             <w:tcBorders>
-              <w:left w:val="single" w:sz="6" w:space="0" w:color="000000"/>
-              <w:bottom w:val="single" w:sz="6" w:space="0" w:color="000000"/>
-              <w:right w:val="single" w:sz="6" w:space="0" w:color="000000"/>
+              <w:left w:val="single" w:sz="2" w:space="0" w:color="000000"/>
+              <w:bottom w:val="single" w:sz="2" w:space="0" w:color="000000"/>
+              <w:right w:val="single" w:sz="2" w:space="0" w:color="000000"/>
             </w:tcBorders>
             <w:vAlign w:val="center"/>
           </w:tcPr>
@@ -1878,10 +2064,18 @@
             <w:pPr>
               <w:pStyle w:val="BodyText"/>
               <w:spacing w:before="0" w:after="160"/>
-              <w:rPr/>
+              <w:rPr>
+                <w:rFonts w:ascii="Times New Roman" w:hAnsi="Times New Roman"/>
+                <w:sz w:val="24"/>
+                <w:szCs w:val="24"/>
+              </w:rPr>
             </w:pPr>
             <w:r>
-              <w:rPr/>
+              <w:rPr>
+                <w:rFonts w:ascii="Times New Roman" w:hAnsi="Times New Roman"/>
+                <w:sz w:val="24"/>
+                <w:szCs w:val="24"/>
+              </w:rPr>
               <w:t>15</w:t>
             </w:r>
           </w:p>
@@ -1893,19 +2087,26 @@
           <w:tcPr>
             <w:tcW w:w="5867" w:type="dxa"/>
             <w:tcBorders>
-              <w:left w:val="single" w:sz="6" w:space="0" w:color="000000"/>
-              <w:bottom w:val="single" w:sz="6" w:space="0" w:color="000000"/>
+              <w:left w:val="single" w:sz="2" w:space="0" w:color="000000"/>
+              <w:bottom w:val="single" w:sz="2" w:space="0" w:color="000000"/>
             </w:tcBorders>
             <w:vAlign w:val="center"/>
           </w:tcPr>
           <w:p>
             <w:pPr>
               <w:pStyle w:val="BodyText"/>
-              <w:spacing w:before="0" w:after="160"/>
-              <w:rPr/>
+              <w:rPr>
+                <w:rFonts w:ascii="Times New Roman" w:hAnsi="Times New Roman"/>
+                <w:sz w:val="24"/>
+                <w:szCs w:val="24"/>
+              </w:rPr>
             </w:pPr>
             <w:r>
-              <w:rPr/>
+              <w:rPr>
+                <w:rFonts w:ascii="Times New Roman" w:hAnsi="Times New Roman"/>
+                <w:sz w:val="24"/>
+                <w:szCs w:val="24"/>
+              </w:rPr>
               <w:t>RFID Reader</w:t>
             </w:r>
           </w:p>
@@ -1914,9 +2115,9 @@
           <w:tcPr>
             <w:tcW w:w="3158" w:type="dxa"/>
             <w:tcBorders>
-              <w:left w:val="single" w:sz="6" w:space="0" w:color="000000"/>
-              <w:bottom w:val="single" w:sz="6" w:space="0" w:color="000000"/>
-              <w:right w:val="single" w:sz="6" w:space="0" w:color="000000"/>
+              <w:left w:val="single" w:sz="2" w:space="0" w:color="000000"/>
+              <w:bottom w:val="single" w:sz="2" w:space="0" w:color="000000"/>
+              <w:right w:val="single" w:sz="2" w:space="0" w:color="000000"/>
             </w:tcBorders>
             <w:vAlign w:val="center"/>
           </w:tcPr>
@@ -1924,10 +2125,18 @@
             <w:pPr>
               <w:pStyle w:val="BodyText"/>
               <w:spacing w:before="0" w:after="160"/>
-              <w:rPr/>
+              <w:rPr>
+                <w:rFonts w:ascii="Times New Roman" w:hAnsi="Times New Roman"/>
+                <w:sz w:val="24"/>
+                <w:szCs w:val="24"/>
+              </w:rPr>
             </w:pPr>
             <w:r>
-              <w:rPr/>
+              <w:rPr>
+                <w:rFonts w:ascii="Times New Roman" w:hAnsi="Times New Roman"/>
+                <w:sz w:val="24"/>
+                <w:szCs w:val="24"/>
+              </w:rPr>
               <w:t>195</w:t>
             </w:r>
           </w:p>
@@ -1939,8 +2148,8 @@
           <w:tcPr>
             <w:tcW w:w="5867" w:type="dxa"/>
             <w:tcBorders>
-              <w:left w:val="single" w:sz="6" w:space="0" w:color="000000"/>
-              <w:bottom w:val="single" w:sz="6" w:space="0" w:color="000000"/>
+              <w:left w:val="single" w:sz="2" w:space="0" w:color="000000"/>
+              <w:bottom w:val="single" w:sz="2" w:space="0" w:color="000000"/>
             </w:tcBorders>
             <w:vAlign w:val="center"/>
           </w:tcPr>
@@ -1948,10 +2157,18 @@
             <w:pPr>
               <w:pStyle w:val="BodyText"/>
               <w:spacing w:before="0" w:after="160"/>
-              <w:rPr/>
+              <w:rPr>
+                <w:rFonts w:ascii="Times New Roman" w:hAnsi="Times New Roman"/>
+                <w:sz w:val="24"/>
+                <w:szCs w:val="24"/>
+              </w:rPr>
             </w:pPr>
             <w:r>
-              <w:rPr/>
+              <w:rPr>
+                <w:rFonts w:ascii="Times New Roman" w:hAnsi="Times New Roman"/>
+                <w:sz w:val="24"/>
+                <w:szCs w:val="24"/>
+              </w:rPr>
               <w:t>RFID Cards</w:t>
             </w:r>
           </w:p>
@@ -1960,9 +2177,9 @@
           <w:tcPr>
             <w:tcW w:w="3158" w:type="dxa"/>
             <w:tcBorders>
-              <w:left w:val="single" w:sz="6" w:space="0" w:color="000000"/>
-              <w:bottom w:val="single" w:sz="6" w:space="0" w:color="000000"/>
-              <w:right w:val="single" w:sz="6" w:space="0" w:color="000000"/>
+              <w:left w:val="single" w:sz="2" w:space="0" w:color="000000"/>
+              <w:bottom w:val="single" w:sz="2" w:space="0" w:color="000000"/>
+              <w:right w:val="single" w:sz="2" w:space="0" w:color="000000"/>
             </w:tcBorders>
             <w:vAlign w:val="center"/>
           </w:tcPr>
@@ -1970,10 +2187,18 @@
             <w:pPr>
               <w:pStyle w:val="BodyText"/>
               <w:spacing w:before="0" w:after="160"/>
-              <w:rPr/>
+              <w:rPr>
+                <w:rFonts w:ascii="Times New Roman" w:hAnsi="Times New Roman"/>
+                <w:sz w:val="24"/>
+                <w:szCs w:val="24"/>
+              </w:rPr>
             </w:pPr>
             <w:r>
-              <w:rPr/>
+              <w:rPr>
+                <w:rFonts w:ascii="Times New Roman" w:hAnsi="Times New Roman"/>
+                <w:sz w:val="24"/>
+                <w:szCs w:val="24"/>
+              </w:rPr>
               <w:t>70</w:t>
             </w:r>
           </w:p>
@@ -1985,8 +2210,8 @@
           <w:tcPr>
             <w:tcW w:w="5867" w:type="dxa"/>
             <w:tcBorders>
-              <w:left w:val="single" w:sz="6" w:space="0" w:color="000000"/>
-              <w:bottom w:val="single" w:sz="6" w:space="0" w:color="000000"/>
+              <w:left w:val="single" w:sz="2" w:space="0" w:color="000000"/>
+              <w:bottom w:val="single" w:sz="2" w:space="0" w:color="000000"/>
             </w:tcBorders>
             <w:vAlign w:val="center"/>
           </w:tcPr>
@@ -1994,10 +2219,18 @@
             <w:pPr>
               <w:pStyle w:val="BodyText"/>
               <w:spacing w:before="0" w:after="160"/>
-              <w:rPr/>
+              <w:rPr>
+                <w:rFonts w:ascii="Times New Roman" w:hAnsi="Times New Roman"/>
+                <w:sz w:val="24"/>
+                <w:szCs w:val="24"/>
+              </w:rPr>
             </w:pPr>
             <w:r>
-              <w:rPr/>
+              <w:rPr>
+                <w:rFonts w:ascii="Times New Roman" w:hAnsi="Times New Roman"/>
+                <w:sz w:val="24"/>
+                <w:szCs w:val="24"/>
+              </w:rPr>
               <w:t>Resistor</w:t>
             </w:r>
           </w:p>
@@ -2006,9 +2239,9 @@
           <w:tcPr>
             <w:tcW w:w="3158" w:type="dxa"/>
             <w:tcBorders>
-              <w:left w:val="single" w:sz="6" w:space="0" w:color="000000"/>
-              <w:bottom w:val="single" w:sz="6" w:space="0" w:color="000000"/>
-              <w:right w:val="single" w:sz="6" w:space="0" w:color="000000"/>
+              <w:left w:val="single" w:sz="2" w:space="0" w:color="000000"/>
+              <w:bottom w:val="single" w:sz="2" w:space="0" w:color="000000"/>
+              <w:right w:val="single" w:sz="2" w:space="0" w:color="000000"/>
             </w:tcBorders>
             <w:vAlign w:val="center"/>
           </w:tcPr>
@@ -2016,10 +2249,18 @@
             <w:pPr>
               <w:pStyle w:val="BodyText"/>
               <w:spacing w:before="0" w:after="160"/>
-              <w:rPr/>
+              <w:rPr>
+                <w:rFonts w:ascii="Times New Roman" w:hAnsi="Times New Roman"/>
+                <w:sz w:val="24"/>
+                <w:szCs w:val="24"/>
+              </w:rPr>
             </w:pPr>
             <w:r>
-              <w:rPr/>
+              <w:rPr>
+                <w:rFonts w:ascii="Times New Roman" w:hAnsi="Times New Roman"/>
+                <w:sz w:val="24"/>
+                <w:szCs w:val="24"/>
+              </w:rPr>
               <w:t>30</w:t>
             </w:r>
           </w:p>
@@ -2031,8 +2272,8 @@
           <w:tcPr>
             <w:tcW w:w="5867" w:type="dxa"/>
             <w:tcBorders>
-              <w:left w:val="single" w:sz="6" w:space="0" w:color="000000"/>
-              <w:bottom w:val="single" w:sz="6" w:space="0" w:color="000000"/>
+              <w:left w:val="single" w:sz="2" w:space="0" w:color="000000"/>
+              <w:bottom w:val="single" w:sz="2" w:space="0" w:color="000000"/>
             </w:tcBorders>
             <w:vAlign w:val="center"/>
           </w:tcPr>
@@ -2040,10 +2281,18 @@
             <w:pPr>
               <w:pStyle w:val="BodyText"/>
               <w:spacing w:before="0" w:after="160"/>
-              <w:rPr/>
+              <w:rPr>
+                <w:rFonts w:ascii="Times New Roman" w:hAnsi="Times New Roman"/>
+                <w:sz w:val="24"/>
+                <w:szCs w:val="24"/>
+              </w:rPr>
             </w:pPr>
             <w:r>
-              <w:rPr/>
+              <w:rPr>
+                <w:rFonts w:ascii="Times New Roman" w:hAnsi="Times New Roman"/>
+                <w:sz w:val="24"/>
+                <w:szCs w:val="24"/>
+              </w:rPr>
               <w:t>ESP 32</w:t>
             </w:r>
           </w:p>
@@ -2052,9 +2301,9 @@
           <w:tcPr>
             <w:tcW w:w="3158" w:type="dxa"/>
             <w:tcBorders>
-              <w:left w:val="single" w:sz="6" w:space="0" w:color="000000"/>
-              <w:bottom w:val="single" w:sz="6" w:space="0" w:color="000000"/>
-              <w:right w:val="single" w:sz="6" w:space="0" w:color="000000"/>
+              <w:left w:val="single" w:sz="2" w:space="0" w:color="000000"/>
+              <w:bottom w:val="single" w:sz="2" w:space="0" w:color="000000"/>
+              <w:right w:val="single" w:sz="2" w:space="0" w:color="000000"/>
             </w:tcBorders>
             <w:vAlign w:val="center"/>
           </w:tcPr>
@@ -2062,16 +2311,354 @@
             <w:pPr>
               <w:pStyle w:val="BodyText"/>
               <w:spacing w:before="0" w:after="160"/>
-              <w:rPr/>
+              <w:rPr>
+                <w:rFonts w:ascii="Times New Roman" w:hAnsi="Times New Roman"/>
+                <w:sz w:val="24"/>
+                <w:szCs w:val="24"/>
+              </w:rPr>
             </w:pPr>
             <w:r>
-              <w:rPr/>
+              <w:rPr>
+                <w:rFonts w:ascii="Times New Roman" w:hAnsi="Times New Roman"/>
+                <w:sz w:val="24"/>
+                <w:szCs w:val="24"/>
+              </w:rPr>
               <w:t>470</w:t>
             </w:r>
           </w:p>
         </w:tc>
       </w:tr>
+      <w:tr>
+        <w:trPr/>
+        <w:tc>
+          <w:tcPr>
+            <w:tcW w:w="5867" w:type="dxa"/>
+            <w:tcBorders>
+              <w:left w:val="single" w:sz="2" w:space="0" w:color="000000"/>
+              <w:bottom w:val="single" w:sz="2" w:space="0" w:color="000000"/>
+            </w:tcBorders>
+            <w:vAlign w:val="center"/>
+          </w:tcPr>
+          <w:p>
+            <w:pPr>
+              <w:pStyle w:val="BodyText"/>
+              <w:spacing w:before="0" w:after="160"/>
+              <w:jc w:val="left"/>
+              <w:rPr>
+                <w:rFonts w:ascii="Times New Roman" w:hAnsi="Times New Roman"/>
+                <w:b w:val="false"/>
+                <w:bCs w:val="false"/>
+                <w:i w:val="false"/>
+                <w:i w:val="false"/>
+                <w:iCs w:val="false"/>
+                <w:strike w:val="false"/>
+                <w:dstrike w:val="false"/>
+                <w:outline w:val="false"/>
+                <w:shadow w:val="false"/>
+                <w:color w:val="000000"/>
+                <w:sz w:val="24"/>
+                <w:szCs w:val="24"/>
+                <w:u w:val="none"/>
+              </w:rPr>
+            </w:pPr>
+            <w:r>
+              <w:rPr>
+                <w:rFonts w:ascii="Times New Roman" w:hAnsi="Times New Roman"/>
+                <w:b w:val="false"/>
+                <w:bCs w:val="false"/>
+                <w:i w:val="false"/>
+                <w:iCs w:val="false"/>
+                <w:strike w:val="false"/>
+                <w:dstrike w:val="false"/>
+                <w:outline w:val="false"/>
+                <w:shadow w:val="false"/>
+                <w:color w:val="000000"/>
+                <w:sz w:val="24"/>
+                <w:szCs w:val="24"/>
+                <w:u w:val="none"/>
+              </w:rPr>
+              <w:t>LED</w:t>
+            </w:r>
+          </w:p>
+        </w:tc>
+        <w:tc>
+          <w:tcPr>
+            <w:tcW w:w="3158" w:type="dxa"/>
+            <w:tcBorders>
+              <w:left w:val="single" w:sz="2" w:space="0" w:color="000000"/>
+              <w:bottom w:val="single" w:sz="2" w:space="0" w:color="000000"/>
+              <w:right w:val="single" w:sz="2" w:space="0" w:color="000000"/>
+            </w:tcBorders>
+            <w:vAlign w:val="center"/>
+          </w:tcPr>
+          <w:p>
+            <w:pPr>
+              <w:pStyle w:val="BodyText"/>
+              <w:spacing w:before="0" w:after="160"/>
+              <w:jc w:val="left"/>
+              <w:rPr>
+                <w:rFonts w:ascii="Times New Roman" w:hAnsi="Times New Roman"/>
+                <w:b w:val="false"/>
+                <w:bCs w:val="false"/>
+                <w:i w:val="false"/>
+                <w:i w:val="false"/>
+                <w:iCs w:val="false"/>
+                <w:strike w:val="false"/>
+                <w:dstrike w:val="false"/>
+                <w:outline w:val="false"/>
+                <w:shadow w:val="false"/>
+                <w:color w:val="000000"/>
+                <w:sz w:val="24"/>
+                <w:szCs w:val="24"/>
+                <w:u w:val="none"/>
+              </w:rPr>
+            </w:pPr>
+            <w:r>
+              <w:rPr>
+                <w:rFonts w:ascii="Times New Roman" w:hAnsi="Times New Roman"/>
+                <w:b w:val="false"/>
+                <w:bCs w:val="false"/>
+                <w:i w:val="false"/>
+                <w:iCs w:val="false"/>
+                <w:strike w:val="false"/>
+                <w:dstrike w:val="false"/>
+                <w:outline w:val="false"/>
+                <w:shadow w:val="false"/>
+                <w:color w:val="000000"/>
+                <w:sz w:val="24"/>
+                <w:szCs w:val="24"/>
+                <w:u w:val="none"/>
+              </w:rPr>
+              <w:t>5</w:t>
+            </w:r>
+          </w:p>
+        </w:tc>
+      </w:tr>
+      <w:tr>
+        <w:trPr/>
+        <w:tc>
+          <w:tcPr>
+            <w:tcW w:w="5867" w:type="dxa"/>
+            <w:tcBorders>
+              <w:left w:val="single" w:sz="2" w:space="0" w:color="000000"/>
+              <w:bottom w:val="single" w:sz="2" w:space="0" w:color="000000"/>
+            </w:tcBorders>
+            <w:vAlign w:val="center"/>
+          </w:tcPr>
+          <w:p>
+            <w:pPr>
+              <w:pStyle w:val="BodyText"/>
+              <w:spacing w:before="0" w:after="160"/>
+              <w:jc w:val="left"/>
+              <w:rPr>
+                <w:rFonts w:ascii="Times New Roman" w:hAnsi="Times New Roman"/>
+                <w:b w:val="false"/>
+                <w:bCs w:val="false"/>
+                <w:i w:val="false"/>
+                <w:i w:val="false"/>
+                <w:iCs w:val="false"/>
+                <w:strike w:val="false"/>
+                <w:dstrike w:val="false"/>
+                <w:outline w:val="false"/>
+                <w:shadow w:val="false"/>
+                <w:color w:val="000000"/>
+                <w:sz w:val="24"/>
+                <w:szCs w:val="24"/>
+                <w:u w:val="none"/>
+              </w:rPr>
+            </w:pPr>
+            <w:r>
+              <w:rPr>
+                <w:rFonts w:ascii="Times New Roman" w:hAnsi="Times New Roman"/>
+                <w:b w:val="false"/>
+                <w:bCs w:val="false"/>
+                <w:i w:val="false"/>
+                <w:iCs w:val="false"/>
+                <w:strike w:val="false"/>
+                <w:dstrike w:val="false"/>
+                <w:outline w:val="false"/>
+                <w:shadow w:val="false"/>
+                <w:color w:val="000000"/>
+                <w:sz w:val="24"/>
+                <w:szCs w:val="24"/>
+                <w:u w:val="none"/>
+              </w:rPr>
+              <w:t>Matrix keyboard</w:t>
+            </w:r>
+          </w:p>
+        </w:tc>
+        <w:tc>
+          <w:tcPr>
+            <w:tcW w:w="3158" w:type="dxa"/>
+            <w:tcBorders>
+              <w:left w:val="single" w:sz="2" w:space="0" w:color="000000"/>
+              <w:bottom w:val="single" w:sz="2" w:space="0" w:color="000000"/>
+              <w:right w:val="single" w:sz="2" w:space="0" w:color="000000"/>
+            </w:tcBorders>
+            <w:vAlign w:val="center"/>
+          </w:tcPr>
+          <w:p>
+            <w:pPr>
+              <w:pStyle w:val="BodyText"/>
+              <w:spacing w:before="0" w:after="160"/>
+              <w:jc w:val="left"/>
+              <w:rPr>
+                <w:rFonts w:ascii="Times New Roman" w:hAnsi="Times New Roman"/>
+                <w:b w:val="false"/>
+                <w:bCs w:val="false"/>
+                <w:i w:val="false"/>
+                <w:i w:val="false"/>
+                <w:iCs w:val="false"/>
+                <w:strike w:val="false"/>
+                <w:dstrike w:val="false"/>
+                <w:outline w:val="false"/>
+                <w:shadow w:val="false"/>
+                <w:color w:val="000000"/>
+                <w:sz w:val="24"/>
+                <w:szCs w:val="24"/>
+                <w:u w:val="none"/>
+              </w:rPr>
+            </w:pPr>
+            <w:r>
+              <w:rPr>
+                <w:rFonts w:ascii="Times New Roman" w:hAnsi="Times New Roman"/>
+                <w:b w:val="false"/>
+                <w:bCs w:val="false"/>
+                <w:i w:val="false"/>
+                <w:iCs w:val="false"/>
+                <w:strike w:val="false"/>
+                <w:dstrike w:val="false"/>
+                <w:outline w:val="false"/>
+                <w:shadow w:val="false"/>
+                <w:color w:val="000000"/>
+                <w:sz w:val="24"/>
+                <w:szCs w:val="24"/>
+                <w:u w:val="none"/>
+              </w:rPr>
+              <w:t>75</w:t>
+            </w:r>
+          </w:p>
+        </w:tc>
+      </w:tr>
+      <w:tr>
+        <w:trPr/>
+        <w:tc>
+          <w:tcPr>
+            <w:tcW w:w="5867" w:type="dxa"/>
+            <w:tcBorders>
+              <w:left w:val="single" w:sz="2" w:space="0" w:color="000000"/>
+              <w:bottom w:val="single" w:sz="2" w:space="0" w:color="000000"/>
+            </w:tcBorders>
+            <w:vAlign w:val="center"/>
+          </w:tcPr>
+          <w:p>
+            <w:pPr>
+              <w:pStyle w:val="BodyText"/>
+              <w:spacing w:before="0" w:after="160"/>
+              <w:jc w:val="left"/>
+              <w:rPr>
+                <w:rFonts w:ascii="Times New Roman" w:hAnsi="Times New Roman"/>
+                <w:b w:val="false"/>
+                <w:bCs w:val="false"/>
+                <w:i w:val="false"/>
+                <w:i w:val="false"/>
+                <w:iCs w:val="false"/>
+                <w:strike w:val="false"/>
+                <w:dstrike w:val="false"/>
+                <w:outline w:val="false"/>
+                <w:shadow w:val="false"/>
+                <w:color w:val="000000"/>
+                <w:sz w:val="24"/>
+                <w:szCs w:val="24"/>
+                <w:u w:val="none"/>
+              </w:rPr>
+            </w:pPr>
+            <w:r>
+              <w:rPr>
+                <w:rFonts w:ascii="Times New Roman" w:hAnsi="Times New Roman"/>
+                <w:b w:val="false"/>
+                <w:bCs w:val="false"/>
+                <w:i w:val="false"/>
+                <w:iCs w:val="false"/>
+                <w:strike w:val="false"/>
+                <w:dstrike w:val="false"/>
+                <w:outline w:val="false"/>
+                <w:shadow w:val="false"/>
+                <w:color w:val="000000"/>
+                <w:sz w:val="24"/>
+                <w:szCs w:val="24"/>
+                <w:u w:val="none"/>
+              </w:rPr>
+              <w:t>LCD display</w:t>
+            </w:r>
+          </w:p>
+        </w:tc>
+        <w:tc>
+          <w:tcPr>
+            <w:tcW w:w="3158" w:type="dxa"/>
+            <w:tcBorders>
+              <w:left w:val="single" w:sz="2" w:space="0" w:color="000000"/>
+              <w:bottom w:val="single" w:sz="2" w:space="0" w:color="000000"/>
+              <w:right w:val="single" w:sz="2" w:space="0" w:color="000000"/>
+            </w:tcBorders>
+            <w:vAlign w:val="center"/>
+          </w:tcPr>
+          <w:p>
+            <w:pPr>
+              <w:pStyle w:val="BodyText"/>
+              <w:spacing w:before="0" w:after="160"/>
+              <w:jc w:val="left"/>
+              <w:rPr>
+                <w:rFonts w:ascii="Times New Roman" w:hAnsi="Times New Roman"/>
+                <w:b w:val="false"/>
+                <w:bCs w:val="false"/>
+                <w:i w:val="false"/>
+                <w:i w:val="false"/>
+                <w:iCs w:val="false"/>
+                <w:strike w:val="false"/>
+                <w:dstrike w:val="false"/>
+                <w:outline w:val="false"/>
+                <w:shadow w:val="false"/>
+                <w:color w:val="000000"/>
+                <w:sz w:val="24"/>
+                <w:szCs w:val="24"/>
+                <w:u w:val="none"/>
+              </w:rPr>
+            </w:pPr>
+            <w:r>
+              <w:rPr>
+                <w:rFonts w:ascii="Times New Roman" w:hAnsi="Times New Roman"/>
+                <w:b w:val="false"/>
+                <w:bCs w:val="false"/>
+                <w:i w:val="false"/>
+                <w:iCs w:val="false"/>
+                <w:strike w:val="false"/>
+                <w:dstrike w:val="false"/>
+                <w:outline w:val="false"/>
+                <w:shadow w:val="false"/>
+                <w:color w:val="000000"/>
+                <w:sz w:val="24"/>
+                <w:szCs w:val="24"/>
+                <w:u w:val="none"/>
+              </w:rPr>
+              <w:t>273</w:t>
+            </w:r>
+          </w:p>
+        </w:tc>
+      </w:tr>
     </w:tbl>
+    <w:p>
+      <w:pPr>
+        <w:pStyle w:val="Heading2"/>
+        <w:rPr>
+          <w:b/>
+          <w:bCs/>
+        </w:rPr>
+      </w:pPr>
+      <w:r>
+        <w:rPr/>
+      </w:r>
+    </w:p>
     <w:p>
       <w:pPr>
         <w:pStyle w:val="Heading2"/>
@@ -2082,15 +2669,7 @@
           <w:b/>
           <w:bCs/>
         </w:rPr>
-        <w:br/>
-        <w:t xml:space="preserve">Estimated </w:t>
-      </w:r>
-      <w:r>
-        <w:rPr>
-          <w:b/>
-          <w:bCs/>
-        </w:rPr>
-        <w:t>Timeline</w:t>
+        <w:t>Estimated Timeline</w:t>
       </w:r>
     </w:p>
     <w:p>
@@ -2896,6 +3475,7 @@
         </w:tabs>
         <w:ind w:left="1080" w:hanging="360"/>
       </w:pPr>
+      <w:rPr/>
     </w:lvl>
     <w:lvl w:ilvl="2">
       <w:start w:val="1"/>
@@ -2908,6 +3488,7 @@
         </w:tabs>
         <w:ind w:left="1440" w:hanging="360"/>
       </w:pPr>
+      <w:rPr/>
     </w:lvl>
     <w:lvl w:ilvl="3">
       <w:start w:val="1"/>
@@ -2920,6 +3501,7 @@
         </w:tabs>
         <w:ind w:left="1800" w:hanging="360"/>
       </w:pPr>
+      <w:rPr/>
     </w:lvl>
     <w:lvl w:ilvl="4">
       <w:start w:val="1"/>
@@ -2932,6 +3514,7 @@
         </w:tabs>
         <w:ind w:left="2160" w:hanging="360"/>
       </w:pPr>
+      <w:rPr/>
     </w:lvl>
     <w:lvl w:ilvl="5">
       <w:start w:val="1"/>
@@ -2944,6 +3527,7 @@
         </w:tabs>
         <w:ind w:left="2520" w:hanging="360"/>
       </w:pPr>
+      <w:rPr/>
     </w:lvl>
     <w:lvl w:ilvl="6">
       <w:start w:val="1"/>
@@ -2956,6 +3540,7 @@
         </w:tabs>
         <w:ind w:left="2880" w:hanging="360"/>
       </w:pPr>
+      <w:rPr/>
     </w:lvl>
     <w:lvl w:ilvl="7">
       <w:start w:val="1"/>
@@ -2968,6 +3553,7 @@
         </w:tabs>
         <w:ind w:left="3240" w:hanging="360"/>
       </w:pPr>
+      <w:rPr/>
     </w:lvl>
     <w:lvl w:ilvl="8">
       <w:start w:val="1"/>
@@ -2980,6 +3566,7 @@
         </w:tabs>
         <w:ind w:left="3600" w:hanging="360"/>
       </w:pPr>
+      <w:rPr/>
     </w:lvl>
   </w:abstractNum>
   <w:abstractNum w:abstractNumId="6">
@@ -3009,6 +3596,7 @@
         </w:tabs>
         <w:ind w:left="1080" w:hanging="360"/>
       </w:pPr>
+      <w:rPr/>
     </w:lvl>
     <w:lvl w:ilvl="2">
       <w:start w:val="1"/>
@@ -3021,6 +3609,7 @@
         </w:tabs>
         <w:ind w:left="1440" w:hanging="360"/>
       </w:pPr>
+      <w:rPr/>
     </w:lvl>
     <w:lvl w:ilvl="3">
       <w:start w:val="1"/>
@@ -3033,6 +3622,7 @@
         </w:tabs>
         <w:ind w:left="1800" w:hanging="360"/>
       </w:pPr>
+      <w:rPr/>
     </w:lvl>
     <w:lvl w:ilvl="4">
       <w:start w:val="1"/>
@@ -3045,6 +3635,7 @@
         </w:tabs>
         <w:ind w:left="2160" w:hanging="360"/>
       </w:pPr>
+      <w:rPr/>
     </w:lvl>
     <w:lvl w:ilvl="5">
       <w:start w:val="1"/>
@@ -3057,6 +3648,7 @@
         </w:tabs>
         <w:ind w:left="2520" w:hanging="360"/>
       </w:pPr>
+      <w:rPr/>
     </w:lvl>
     <w:lvl w:ilvl="6">
       <w:start w:val="1"/>
@@ -3069,6 +3661,7 @@
         </w:tabs>
         <w:ind w:left="2880" w:hanging="360"/>
       </w:pPr>
+      <w:rPr/>
     </w:lvl>
     <w:lvl w:ilvl="7">
       <w:start w:val="1"/>
@@ -3081,6 +3674,7 @@
         </w:tabs>
         <w:ind w:left="3240" w:hanging="360"/>
       </w:pPr>
+      <w:rPr/>
     </w:lvl>
     <w:lvl w:ilvl="8">
       <w:start w:val="1"/>
@@ -3093,6 +3687,7 @@
         </w:tabs>
         <w:ind w:left="3600" w:hanging="360"/>
       </w:pPr>
+      <w:rPr/>
     </w:lvl>
   </w:abstractNum>
   <w:abstractNum w:abstractNumId="7">
@@ -3122,6 +3717,7 @@
         </w:tabs>
         <w:ind w:left="1080" w:hanging="360"/>
       </w:pPr>
+      <w:rPr/>
     </w:lvl>
     <w:lvl w:ilvl="2">
       <w:start w:val="1"/>
@@ -3134,6 +3730,7 @@
         </w:tabs>
         <w:ind w:left="1440" w:hanging="360"/>
       </w:pPr>
+      <w:rPr/>
     </w:lvl>
     <w:lvl w:ilvl="3">
       <w:start w:val="1"/>
@@ -3146,6 +3743,7 @@
         </w:tabs>
         <w:ind w:left="1800" w:hanging="360"/>
       </w:pPr>
+      <w:rPr/>
     </w:lvl>
     <w:lvl w:ilvl="4">
       <w:start w:val="1"/>
@@ -3158,6 +3756,7 @@
         </w:tabs>
         <w:ind w:left="2160" w:hanging="360"/>
       </w:pPr>
+      <w:rPr/>
     </w:lvl>
     <w:lvl w:ilvl="5">
       <w:start w:val="1"/>
@@ -3170,6 +3769,7 @@
         </w:tabs>
         <w:ind w:left="2520" w:hanging="360"/>
       </w:pPr>
+      <w:rPr/>
     </w:lvl>
     <w:lvl w:ilvl="6">
       <w:start w:val="1"/>
@@ -3182,6 +3782,7 @@
         </w:tabs>
         <w:ind w:left="2880" w:hanging="360"/>
       </w:pPr>
+      <w:rPr/>
     </w:lvl>
     <w:lvl w:ilvl="7">
       <w:start w:val="1"/>
@@ -3194,6 +3795,7 @@
         </w:tabs>
         <w:ind w:left="3240" w:hanging="360"/>
       </w:pPr>
+      <w:rPr/>
     </w:lvl>
     <w:lvl w:ilvl="8">
       <w:start w:val="1"/>
@@ -3206,6 +3808,7 @@
         </w:tabs>
         <w:ind w:left="3600" w:hanging="360"/>
       </w:pPr>
+      <w:rPr/>
     </w:lvl>
   </w:abstractNum>
   <w:abstractNum w:abstractNumId="8">
@@ -3235,6 +3838,7 @@
         </w:tabs>
         <w:ind w:left="1080" w:hanging="360"/>
       </w:pPr>
+      <w:rPr/>
     </w:lvl>
     <w:lvl w:ilvl="2">
       <w:start w:val="1"/>
@@ -3247,6 +3851,7 @@
         </w:tabs>
         <w:ind w:left="1440" w:hanging="360"/>
       </w:pPr>
+      <w:rPr/>
     </w:lvl>
     <w:lvl w:ilvl="3">
       <w:start w:val="1"/>
@@ -3259,6 +3864,7 @@
         </w:tabs>
         <w:ind w:left="1800" w:hanging="360"/>
       </w:pPr>
+      <w:rPr/>
     </w:lvl>
     <w:lvl w:ilvl="4">
       <w:start w:val="1"/>
@@ -3271,6 +3877,7 @@
         </w:tabs>
         <w:ind w:left="2160" w:hanging="360"/>
       </w:pPr>
+      <w:rPr/>
     </w:lvl>
     <w:lvl w:ilvl="5">
       <w:start w:val="1"/>
@@ -3283,6 +3890,7 @@
         </w:tabs>
         <w:ind w:left="2520" w:hanging="360"/>
       </w:pPr>
+      <w:rPr/>
     </w:lvl>
     <w:lvl w:ilvl="6">
       <w:start w:val="1"/>
@@ -3295,6 +3903,7 @@
         </w:tabs>
         <w:ind w:left="2880" w:hanging="360"/>
       </w:pPr>
+      <w:rPr/>
     </w:lvl>
     <w:lvl w:ilvl="7">
       <w:start w:val="1"/>
@@ -3307,6 +3916,7 @@
         </w:tabs>
         <w:ind w:left="3240" w:hanging="360"/>
       </w:pPr>
+      <w:rPr/>
     </w:lvl>
     <w:lvl w:ilvl="8">
       <w:start w:val="1"/>
@@ -3319,6 +3929,7 @@
         </w:tabs>
         <w:ind w:left="3600" w:hanging="360"/>
       </w:pPr>
+      <w:rPr/>
     </w:lvl>
   </w:abstractNum>
   <w:abstractNum w:abstractNumId="9">
@@ -3348,6 +3959,7 @@
         </w:tabs>
         <w:ind w:left="1080" w:hanging="360"/>
       </w:pPr>
+      <w:rPr/>
     </w:lvl>
     <w:lvl w:ilvl="2">
       <w:start w:val="1"/>
@@ -3360,6 +3972,7 @@
         </w:tabs>
         <w:ind w:left="1440" w:hanging="360"/>
       </w:pPr>
+      <w:rPr/>
     </w:lvl>
     <w:lvl w:ilvl="3">
       <w:start w:val="1"/>
@@ -3372,6 +3985,7 @@
         </w:tabs>
         <w:ind w:left="1800" w:hanging="360"/>
       </w:pPr>
+      <w:rPr/>
     </w:lvl>
     <w:lvl w:ilvl="4">
       <w:start w:val="1"/>
@@ -3384,6 +3998,7 @@
         </w:tabs>
         <w:ind w:left="2160" w:hanging="360"/>
       </w:pPr>
+      <w:rPr/>
     </w:lvl>
     <w:lvl w:ilvl="5">
       <w:start w:val="1"/>
@@ -3396,6 +4011,7 @@
         </w:tabs>
         <w:ind w:left="2520" w:hanging="360"/>
       </w:pPr>
+      <w:rPr/>
     </w:lvl>
     <w:lvl w:ilvl="6">
       <w:start w:val="1"/>
@@ -3408,6 +4024,7 @@
         </w:tabs>
         <w:ind w:left="2880" w:hanging="360"/>
       </w:pPr>
+      <w:rPr/>
     </w:lvl>
     <w:lvl w:ilvl="7">
       <w:start w:val="1"/>
@@ -3420,6 +4037,7 @@
         </w:tabs>
         <w:ind w:left="3240" w:hanging="360"/>
       </w:pPr>
+      <w:rPr/>
     </w:lvl>
     <w:lvl w:ilvl="8">
       <w:start w:val="1"/>
@@ -3432,6 +4050,7 @@
         </w:tabs>
         <w:ind w:left="3600" w:hanging="360"/>
       </w:pPr>
+      <w:rPr/>
     </w:lvl>
   </w:abstractNum>
   <w:abstractNum w:abstractNumId="10">
@@ -3937,7 +4556,7 @@
     <w:name w:val="Body Text"/>
     <w:basedOn w:val="Normal"/>
     <w:pPr>
-      <w:spacing w:lineRule="auto" w:line="276" w:before="0" w:after="160"/>
+      <w:spacing w:lineRule="auto" w:line="240" w:before="0" w:after="0"/>
       <w:jc w:val="left"/>
     </w:pPr>
     <w:rPr>

</xml_diff>